<commit_message>
Add final information to LEIAME
</commit_message>
<xml_diff>
--- a/leiame.docx
+++ b/leiame.docx
@@ -4,6 +4,9 @@
   <w:body>
     <w:p>
       <w:r>
+        <w:t xml:space="preserve"> </w:t>
+      </w:r>
+      <w:r>
         <w:t>Trabalho de Programação Orientada a Objetos – LEIAME</w:t>
       </w:r>
     </w:p>
@@ -36,11 +39,79 @@
           <w:b/>
           <w:bCs/>
         </w:rPr>
+        <w:t xml:space="preserve">Classe que contém a </w:t>
+      </w:r>
+      <w:proofErr w:type="spellStart"/>
+      <w:r>
+        <w:rPr>
+          <w:b/>
+          <w:bCs/>
+        </w:rPr>
+        <w:t>main</w:t>
+      </w:r>
+      <w:proofErr w:type="spellEnd"/>
+      <w:r>
+        <w:rPr>
+          <w:b/>
+          <w:bCs/>
+        </w:rPr>
+        <w:t>:</w:t>
+      </w:r>
+      <w:r>
+        <w:rPr>
+          <w:b/>
+          <w:bCs/>
+        </w:rPr>
+        <w:t xml:space="preserve"> </w:t>
+      </w:r>
+      <w:proofErr w:type="spellStart"/>
+      <w:r>
+        <w:t>GameMain</w:t>
+      </w:r>
+      <w:proofErr w:type="spellEnd"/>
+      <w:r>
+        <w:t xml:space="preserve">, no pacote </w:t>
+      </w:r>
+      <w:proofErr w:type="spellStart"/>
+      <w:r>
+        <w:t>Controller</w:t>
+      </w:r>
+      <w:proofErr w:type="spellEnd"/>
+      <w:r>
+        <w:t xml:space="preserve"> </w:t>
+      </w:r>
+    </w:p>
+    <w:p>
+      <w:r>
+        <w:rPr>
+          <w:b/>
+          <w:bCs/>
+        </w:rPr>
         <w:t>Link para o vídeo de explicação:</w:t>
       </w:r>
       <w:r>
-        <w:t xml:space="preserve"> (link)</w:t>
-      </w:r>
+        <w:t xml:space="preserve"> </w:t>
+      </w:r>
+      <w:hyperlink r:id="rId4" w:history="1">
+        <w:r>
+          <w:rPr>
+            <w:rStyle w:val="Hyperlink"/>
+          </w:rPr>
+          <w:t>https://drive.google.co</w:t>
+        </w:r>
+        <w:r>
+          <w:rPr>
+            <w:rStyle w:val="Hyperlink"/>
+          </w:rPr>
+          <w:t>m</w:t>
+        </w:r>
+        <w:r>
+          <w:rPr>
+            <w:rStyle w:val="Hyperlink"/>
+          </w:rPr>
+          <w:t>/file/d/1unm4B9lqxUNricCGgfQ53O_0TZKrX6_0/view?usp=sharing</w:t>
+        </w:r>
+      </w:hyperlink>
     </w:p>
     <w:p>
       <w:pPr>
@@ -93,7 +164,7 @@
                     <pic:cNvPicPr/>
                   </pic:nvPicPr>
                   <pic:blipFill>
-                    <a:blip r:embed="rId4">
+                    <a:blip r:embed="rId5">
                       <a:extLst>
                         <a:ext uri="{28A0092B-C50C-407E-A947-70E740481C1C}">
                           <a14:useLocalDpi xmlns:a14="http://schemas.microsoft.com/office/drawing/2010/main" val="0"/>
@@ -137,9 +208,9 @@
           <w:noProof/>
         </w:rPr>
         <w:drawing>
-          <wp:inline distT="0" distB="0" distL="0" distR="0" wp14:anchorId="2B567483" wp14:editId="6ABE79F4">
-            <wp:extent cx="1578549" cy="6638925"/>
-            <wp:effectExtent l="0" t="0" r="3175" b="0"/>
+          <wp:inline distT="0" distB="0" distL="0" distR="0" wp14:anchorId="2B567483" wp14:editId="21286FCE">
+            <wp:extent cx="1466550" cy="6167887"/>
+            <wp:effectExtent l="0" t="0" r="635" b="4445"/>
             <wp:docPr id="1" name="Imagem 1" descr="Texto&#10;&#10;Descrição gerada automaticamente"/>
             <wp:cNvGraphicFramePr>
               <a:graphicFrameLocks xmlns:a="http://schemas.openxmlformats.org/drawingml/2006/main" noChangeAspect="1"/>
@@ -152,7 +223,7 @@
                     <pic:cNvPicPr/>
                   </pic:nvPicPr>
                   <pic:blipFill>
-                    <a:blip r:embed="rId5"/>
+                    <a:blip r:embed="rId6"/>
                     <a:stretch>
                       <a:fillRect/>
                     </a:stretch>
@@ -160,7 +231,7 @@
                   <pic:spPr>
                     <a:xfrm>
                       <a:off x="0" y="0"/>
-                      <a:ext cx="1580554" cy="6647356"/>
+                      <a:ext cx="1470420" cy="6184163"/>
                     </a:xfrm>
                     <a:prstGeom prst="rect">
                       <a:avLst/>
@@ -283,7 +354,7 @@
                     <pic:cNvPicPr/>
                   </pic:nvPicPr>
                   <pic:blipFill>
-                    <a:blip r:embed="rId6"/>
+                    <a:blip r:embed="rId7"/>
                     <a:stretch>
                       <a:fillRect/>
                     </a:stretch>
@@ -513,13 +584,7 @@
     </w:p>
     <w:p>
       <w:r>
-        <w:t xml:space="preserve">(CARTA ARMA) (CARTA </w:t>
-      </w:r>
-      <w:r>
-        <w:t>PESSOA</w:t>
-      </w:r>
-      <w:r>
-        <w:t>) (CARTA LUGAR)</w:t>
+        <w:t>(CARTA ARMA) (CARTA PESSOA) (CARTA LUGAR)</w:t>
       </w:r>
     </w:p>
     <w:p>
@@ -565,18 +630,12 @@
     </w:p>
     <w:p>
       <w:r>
-        <w:t xml:space="preserve">0: </w:t>
-      </w:r>
-      <w:r>
-        <w:t>Srta. Scarlet</w:t>
-      </w:r>
-    </w:p>
-    <w:p>
-      <w:r>
-        <w:t xml:space="preserve">1: </w:t>
-      </w:r>
-      <w:r>
-        <w:t xml:space="preserve">Coronel </w:t>
+        <w:t>0: Srta. Scarlet</w:t>
+      </w:r>
+    </w:p>
+    <w:p>
+      <w:r>
+        <w:t xml:space="preserve">1: Coronel </w:t>
       </w:r>
       <w:proofErr w:type="spellStart"/>
       <w:r>
@@ -586,26 +645,17 @@
     </w:p>
     <w:p>
       <w:r>
-        <w:t xml:space="preserve">2: </w:t>
-      </w:r>
-      <w:r>
-        <w:t>Sra. White</w:t>
-      </w:r>
-    </w:p>
-    <w:p>
-      <w:r>
-        <w:t xml:space="preserve">3: </w:t>
-      </w:r>
-      <w:r>
-        <w:t>Reverendo Green</w:t>
-      </w:r>
-    </w:p>
-    <w:p>
-      <w:r>
-        <w:t xml:space="preserve">4: </w:t>
-      </w:r>
-      <w:r>
-        <w:t xml:space="preserve">Sra. </w:t>
+        <w:t>2: Sra. White</w:t>
+      </w:r>
+    </w:p>
+    <w:p>
+      <w:r>
+        <w:t>3: Reverendo Green</w:t>
+      </w:r>
+    </w:p>
+    <w:p>
+      <w:r>
+        <w:t xml:space="preserve">4: Sra. </w:t>
       </w:r>
       <w:proofErr w:type="spellStart"/>
       <w:r>
@@ -615,10 +665,7 @@
     </w:p>
     <w:p>
       <w:r>
-        <w:t xml:space="preserve">5: </w:t>
-      </w:r>
-      <w:r>
-        <w:t xml:space="preserve">Professor </w:t>
+        <w:t xml:space="preserve">5: Professor </w:t>
       </w:r>
       <w:proofErr w:type="spellStart"/>
       <w:r>
@@ -634,34 +681,22 @@
     </w:p>
     <w:p>
       <w:r>
-        <w:t xml:space="preserve">0: </w:t>
-      </w:r>
-      <w:r>
-        <w:t>Corda</w:t>
-      </w:r>
-    </w:p>
-    <w:p>
-      <w:r>
-        <w:t xml:space="preserve">1: </w:t>
-      </w:r>
-      <w:r>
-        <w:t>Cano de Chumbo</w:t>
-      </w:r>
-    </w:p>
-    <w:p>
-      <w:r>
-        <w:t xml:space="preserve">2: </w:t>
-      </w:r>
-      <w:r>
-        <w:t>Faca</w:t>
-      </w:r>
-    </w:p>
-    <w:p>
-      <w:r>
-        <w:t xml:space="preserve">3: </w:t>
-      </w:r>
-      <w:r>
-        <w:t>Chave Inglesa</w:t>
+        <w:t>0: Corda</w:t>
+      </w:r>
+    </w:p>
+    <w:p>
+      <w:r>
+        <w:t>1: Cano de Chumbo</w:t>
+      </w:r>
+    </w:p>
+    <w:p>
+      <w:r>
+        <w:t>2: Faca</w:t>
+      </w:r>
+    </w:p>
+    <w:p>
+      <w:r>
+        <w:t>3: Chave Inglesa</w:t>
       </w:r>
     </w:p>
     <w:p>
@@ -671,32 +706,17 @@
     </w:p>
     <w:p>
       <w:r>
-        <w:t xml:space="preserve">5: </w:t>
-      </w:r>
-      <w:r>
-        <w:t>Rev</w:t>
-      </w:r>
-      <w:r>
-        <w:t>ó</w:t>
-      </w:r>
-      <w:r>
-        <w:t>lver</w:t>
-      </w:r>
-    </w:p>
-    <w:p>
-      <w:r>
-        <w:t xml:space="preserve">6: </w:t>
-      </w:r>
-      <w:r>
-        <w:t>Srta. Scarlet</w:t>
-      </w:r>
-    </w:p>
-    <w:p>
-      <w:r>
-        <w:t xml:space="preserve">7: </w:t>
-      </w:r>
-      <w:r>
-        <w:t xml:space="preserve">Coronel </w:t>
+        <w:t>5: Revólver</w:t>
+      </w:r>
+    </w:p>
+    <w:p>
+      <w:r>
+        <w:t>6: Srta. Scarlet</w:t>
+      </w:r>
+    </w:p>
+    <w:p>
+      <w:r>
+        <w:t xml:space="preserve">7: Coronel </w:t>
       </w:r>
       <w:proofErr w:type="spellStart"/>
       <w:r>
@@ -706,10 +726,7 @@
     </w:p>
     <w:p>
       <w:r>
-        <w:t xml:space="preserve">8: </w:t>
-      </w:r>
-      <w:r>
-        <w:t xml:space="preserve">Professor </w:t>
+        <w:t xml:space="preserve">8: Professor </w:t>
       </w:r>
       <w:proofErr w:type="spellStart"/>
       <w:r>
@@ -719,26 +736,17 @@
     </w:p>
     <w:p>
       <w:r>
-        <w:t xml:space="preserve">9: </w:t>
-      </w:r>
-      <w:r>
-        <w:t>Reverendo Green</w:t>
-      </w:r>
-    </w:p>
-    <w:p>
-      <w:r>
-        <w:t xml:space="preserve">10: </w:t>
-      </w:r>
-      <w:r>
-        <w:t>Sra. White</w:t>
-      </w:r>
-    </w:p>
-    <w:p>
-      <w:r>
-        <w:t xml:space="preserve">11: </w:t>
-      </w:r>
-      <w:r>
-        <w:t xml:space="preserve">Sra. </w:t>
+        <w:t>9: Reverendo Green</w:t>
+      </w:r>
+    </w:p>
+    <w:p>
+      <w:r>
+        <w:t>10: Sra. White</w:t>
+      </w:r>
+    </w:p>
+    <w:p>
+      <w:r>
+        <w:t xml:space="preserve">11: Sra. </w:t>
       </w:r>
       <w:proofErr w:type="spellStart"/>
       <w:r>
@@ -753,69 +761,42 @@
     </w:p>
     <w:p>
       <w:r>
-        <w:t xml:space="preserve">13: </w:t>
-      </w:r>
-      <w:r>
-        <w:t>Entrada</w:t>
-      </w:r>
-    </w:p>
-    <w:p>
-      <w:r>
-        <w:t xml:space="preserve">14: </w:t>
-      </w:r>
-      <w:r>
-        <w:t>Sala de estar</w:t>
-      </w:r>
-    </w:p>
-    <w:p>
-      <w:r>
-        <w:t xml:space="preserve">15: </w:t>
-      </w:r>
-      <w:r>
-        <w:t>Biblioteca</w:t>
-      </w:r>
-    </w:p>
-    <w:p>
-      <w:r>
-        <w:t>16: Salão</w:t>
-      </w:r>
-      <w:r>
-        <w:t xml:space="preserve"> de jogos</w:t>
-      </w:r>
-    </w:p>
-    <w:p>
-      <w:r>
-        <w:t xml:space="preserve">17: </w:t>
-      </w:r>
-      <w:r>
-        <w:t>Sala de jantar</w:t>
-      </w:r>
-    </w:p>
-    <w:p>
-      <w:r>
-        <w:t xml:space="preserve">18: </w:t>
-      </w:r>
-      <w:r>
-        <w:t>Jardim de inverno</w:t>
-      </w:r>
-    </w:p>
-    <w:p>
-      <w:r>
-        <w:t xml:space="preserve">19: </w:t>
-      </w:r>
-      <w:r>
-        <w:t xml:space="preserve">Sala de </w:t>
-      </w:r>
-      <w:r>
-        <w:t>música</w:t>
-      </w:r>
-    </w:p>
-    <w:p>
-      <w:r>
-        <w:t xml:space="preserve">20: </w:t>
-      </w:r>
-      <w:r>
-        <w:t>Cozinha</w:t>
+        <w:t>13: Entrada</w:t>
+      </w:r>
+    </w:p>
+    <w:p>
+      <w:r>
+        <w:t>14: Sala de estar</w:t>
+      </w:r>
+    </w:p>
+    <w:p>
+      <w:r>
+        <w:t>15: Biblioteca</w:t>
+      </w:r>
+    </w:p>
+    <w:p>
+      <w:r>
+        <w:t>16: Salão de jogos</w:t>
+      </w:r>
+    </w:p>
+    <w:p>
+      <w:r>
+        <w:t>17: Sala de jantar</w:t>
+      </w:r>
+    </w:p>
+    <w:p>
+      <w:r>
+        <w:t>18: Jardim de inverno</w:t>
+      </w:r>
+    </w:p>
+    <w:p>
+      <w:r>
+        <w:t>19: Sala de música</w:t>
+      </w:r>
+    </w:p>
+    <w:p>
+      <w:r>
+        <w:t>20: Cozinha</w:t>
       </w:r>
     </w:p>
     <w:sectPr>
@@ -951,6 +932,7 @@
     <w:lsdException w:name="HTML Sample" w:semiHidden="1" w:unhideWhenUsed="1"/>
     <w:lsdException w:name="HTML Typewriter" w:semiHidden="1" w:unhideWhenUsed="1"/>
     <w:lsdException w:name="HTML Variable" w:semiHidden="1" w:unhideWhenUsed="1"/>
+    <w:lsdException w:name="Normal Table" w:semiHidden="1" w:unhideWhenUsed="1"/>
     <w:lsdException w:name="annotation subject" w:semiHidden="1" w:unhideWhenUsed="1"/>
     <w:lsdException w:name="No List" w:semiHidden="1" w:unhideWhenUsed="1"/>
     <w:lsdException w:name="Outline List 1" w:semiHidden="1" w:unhideWhenUsed="1"/>
@@ -997,8 +979,10 @@
     <w:lsdException w:name="Table Subtle 2" w:semiHidden="1" w:unhideWhenUsed="1"/>
     <w:lsdException w:name="Table Web 1" w:semiHidden="1" w:unhideWhenUsed="1"/>
     <w:lsdException w:name="Table Web 2" w:semiHidden="1" w:unhideWhenUsed="1"/>
+    <w:lsdException w:name="Table Web 3" w:semiHidden="1" w:unhideWhenUsed="1"/>
     <w:lsdException w:name="Balloon Text" w:semiHidden="1" w:unhideWhenUsed="1"/>
     <w:lsdException w:name="Table Grid" w:uiPriority="39"/>
+    <w:lsdException w:name="Table Theme" w:semiHidden="1" w:unhideWhenUsed="1"/>
     <w:lsdException w:name="Placeholder Text" w:semiHidden="1"/>
     <w:lsdException w:name="No Spacing" w:uiPriority="1" w:qFormat="1"/>
     <w:lsdException w:name="Light Shading" w:uiPriority="60"/>
@@ -1250,6 +1234,41 @@
     <w:uiPriority w:val="99"/>
     <w:semiHidden/>
     <w:unhideWhenUsed/>
+  </w:style>
+  <w:style w:type="character" w:styleId="Hyperlink">
+    <w:name w:val="Hyperlink"/>
+    <w:basedOn w:val="Fontepargpadro"/>
+    <w:uiPriority w:val="99"/>
+    <w:unhideWhenUsed/>
+    <w:rsid w:val="00D76846"/>
+    <w:rPr>
+      <w:color w:val="0563C1" w:themeColor="hyperlink"/>
+      <w:u w:val="single"/>
+    </w:rPr>
+  </w:style>
+  <w:style w:type="character" w:styleId="MenoPendente">
+    <w:name w:val="Unresolved Mention"/>
+    <w:basedOn w:val="Fontepargpadro"/>
+    <w:uiPriority w:val="99"/>
+    <w:semiHidden/>
+    <w:unhideWhenUsed/>
+    <w:rsid w:val="00D76846"/>
+    <w:rPr>
+      <w:color w:val="605E5C"/>
+      <w:shd w:val="clear" w:color="auto" w:fill="E1DFDD"/>
+    </w:rPr>
+  </w:style>
+  <w:style w:type="character" w:styleId="HiperlinkVisitado">
+    <w:name w:val="FollowedHyperlink"/>
+    <w:basedOn w:val="Fontepargpadro"/>
+    <w:uiPriority w:val="99"/>
+    <w:semiHidden/>
+    <w:unhideWhenUsed/>
+    <w:rsid w:val="00D76846"/>
+    <w:rPr>
+      <w:color w:val="954F72" w:themeColor="followedHyperlink"/>
+      <w:u w:val="single"/>
+    </w:rPr>
   </w:style>
 </w:styles>
 </file>

</xml_diff>